<commit_message>
done with task 1.2
</commit_message>
<xml_diff>
--- a/A1/u7568823FanYue.docx
+++ b/A1/u7568823FanYue.docx
@@ -209,11 +209,6 @@
     </w:p>
     <w:p/>
     <w:p>
-      <w:pPr>
-        <w:rPr>
-          <w:rFonts w:hint="eastAsia"/>
-        </w:rPr>
-      </w:pPr>
       <w:r>
         <w:t xml:space="preserve">Additionally, the expansion of </w:t>
       </w:r>
@@ -241,6 +236,101 @@
         <w:lastRenderedPageBreak/>
         <w:t>more pertinent today. Thus, the foundational issues and solutions discussed remain relevant as they underpin the challenges faced in modern data environments.</w:t>
       </w:r>
+    </w:p>
+    <w:p/>
+    <w:p>
+      <w:pPr>
+        <w:pStyle w:val="2"/>
+        <w:rPr>
+          <w:lang w:val="en-AU"/>
+        </w:rPr>
+      </w:pPr>
+      <w:r>
+        <w:rPr>
+          <w:lang w:val="en-AU"/>
+        </w:rPr>
+        <w:t>(2)</w:t>
+      </w:r>
+    </w:p>
+    <w:p>
+      <w:pPr>
+        <w:rPr>
+          <w:lang w:val="en-AU"/>
+        </w:rPr>
+      </w:pPr>
+      <w:r>
+        <w:rPr>
+          <w:lang w:val="en-AU"/>
+        </w:rPr>
+        <w:t>When cleaning and integrating the latest Australian census data with previous years’ datasets for decision-making about Aboriginal and Torres Strait Islanders' access to health care, three key data wrangling aspects to consider are:</w:t>
+      </w:r>
+    </w:p>
+    <w:p>
+      <w:pPr>
+        <w:rPr>
+          <w:lang w:val="en-AU"/>
+        </w:rPr>
+      </w:pPr>
+    </w:p>
+    <w:p>
+      <w:pPr>
+        <w:rPr>
+          <w:lang w:val="en-AU"/>
+        </w:rPr>
+      </w:pPr>
+      <w:r>
+        <w:rPr>
+          <w:lang w:val="en-AU"/>
+        </w:rPr>
+        <w:t>1. Data Quality and Consistency: Ensuring high data quality across all datasets is critical. This involves identifying and correcting errors like duplicate records, missing values, and inconsistencies that may arise due to variations in data collection methods or human error. For example, changes in the way health conditions or ethnic identities are recorded over different census years could lead to discrepancies. Ensuring consistency in data definitions, formats, and units of measurement across different years is essential for meaningful analysis and decision-making.</w:t>
+      </w:r>
+    </w:p>
+    <w:p>
+      <w:pPr>
+        <w:rPr>
+          <w:lang w:val="en-AU"/>
+        </w:rPr>
+      </w:pPr>
+    </w:p>
+    <w:p>
+      <w:pPr>
+        <w:rPr>
+          <w:lang w:val="en-AU"/>
+        </w:rPr>
+      </w:pPr>
+      <w:r>
+        <w:rPr>
+          <w:lang w:val="en-AU"/>
+        </w:rPr>
+        <w:t>2. Data Integration and Schema Matching: Integrating datasets from multiple census years requires careful schema matching. This involves aligning different data structures, such as column names, data types, and categories, to create a unified dataset. For instance, if the way Aboriginal and Torres Strait Islander status is coded has changed over the years, these differences must be reconciled. Effective schema matching helps in combining data without losing context or meaning, ensuring that trends over time are accurately captured.</w:t>
+      </w:r>
+    </w:p>
+    <w:p>
+      <w:pPr>
+        <w:rPr>
+          <w:lang w:val="en-AU"/>
+        </w:rPr>
+      </w:pPr>
+    </w:p>
+    <w:p>
+      <w:pPr>
+        <w:rPr>
+          <w:lang w:val="en-AU"/>
+        </w:rPr>
+      </w:pPr>
+      <w:r>
+        <w:rPr>
+          <w:lang w:val="en-AU"/>
+        </w:rPr>
+        <w:t>3. Ethical Considerations and Sensitivity: Handling sensitive data about Aboriginal and Torres Strait Islander communities requires strict attention to ethical considerations. It is vital to ensure that the data is anonymized where necessary and that privacy is protected throughout the data wrangling process. Additionally, care must be taken to avoid introducing bias or misrepresenting these communities. The data should be processed and presented in a way that supports equitable access to healthcare and respects the cultural significance of the information.</w:t>
+      </w:r>
+    </w:p>
+    <w:p>
+      <w:pPr>
+        <w:rPr>
+          <w:lang w:val="en-AU"/>
+        </w:rPr>
+      </w:pPr>
     </w:p>
     <w:sectPr>
       <w:pgSz w:w="11906" w:h="16838"/>

</xml_diff>

<commit_message>
done with task 4.2
</commit_message>
<xml_diff>
--- a/A1/u7568823FanYue.docx
+++ b/A1/u7568823FanYue.docx
@@ -59,11 +59,7 @@
     <w:p/>
     <w:p>
       <w:r>
-        <w:t xml:space="preserve">2. Data Privacy and Compliance: As regulations like </w:t>
-      </w:r>
-      <w:proofErr w:type="gramStart"/>
-      <w:r>
-        <w:t>GDPR</w:t>
+        <w:t>2. Data Privacy and Compliance: As regulations like GDPR</w:t>
       </w:r>
       <w:r>
         <w:rPr>
@@ -71,7 +67,6 @@
         </w:rPr>
         <w:t>(</w:t>
       </w:r>
-      <w:proofErr w:type="gramEnd"/>
       <w:r>
         <w:t>General Data Protection Regulation</w:t>
       </w:r>
@@ -108,15 +103,7 @@
     </w:p>
     <w:p>
       <w:r>
-        <w:t xml:space="preserve">Yes, </w:t>
-      </w:r>
-      <w:proofErr w:type="gramStart"/>
-      <w:r>
-        <w:t>many  problems</w:t>
-      </w:r>
-      <w:proofErr w:type="gramEnd"/>
-      <w:r>
-        <w:t xml:space="preserve"> raised in the paper are still relevant today</w:t>
+        <w:t>Yes, many  problems raised in the paper are still relevant today</w:t>
       </w:r>
       <w:r>
         <w:rPr>
@@ -133,15 +120,7 @@
         <w:t>Those issues</w:t>
       </w:r>
       <w:r>
-        <w:t xml:space="preserve"> </w:t>
-      </w:r>
-      <w:proofErr w:type="gramStart"/>
-      <w:r>
-        <w:t>stems</w:t>
-      </w:r>
-      <w:proofErr w:type="gramEnd"/>
-      <w:r>
-        <w:t xml:space="preserve"> from the enduring nature of data quality challenges. Despite technological advancements, the </w:t>
+        <w:t xml:space="preserve"> stems from the enduring nature of data quality challenges. Despite technological advancements, the </w:t>
       </w:r>
       <w:r>
         <w:rPr>
@@ -355,16 +334,8 @@
         <w:rPr>
           <w:rFonts w:hint="eastAsia"/>
         </w:rPr>
-        <w:t>L final</w:t>
-      </w:r>
-      <w:proofErr w:type="gramStart"/>
-      <w:r>
-        <w:rPr>
-          <w:rFonts w:hint="eastAsia"/>
-        </w:rPr>
-        <w:t>=[</w:t>
-      </w:r>
-      <w:proofErr w:type="gramEnd"/>
+        <w:t>L final=[</w:t>
+      </w:r>
       <w:r>
         <w:t>25, 11, 40, 17, 17, 41, 21, 31, 46, 26, 86, 74, 100, 28, 15, 97</w:t>
       </w:r>
@@ -652,7 +623,6 @@
         </w:rPr>
         <w:t xml:space="preserve"> </w:t>
       </w:r>
-      <w:proofErr w:type="gramStart"/>
       <w:r>
         <w:t>19.0</w:t>
       </w:r>
@@ -668,7 +638,6 @@
         </w:rPr>
         <w:t xml:space="preserve"> ,</w:t>
       </w:r>
-      <w:proofErr w:type="gramEnd"/>
       <w:r>
         <w:t xml:space="preserve"> </w:t>
       </w:r>
@@ -946,7 +915,6 @@
       <w:pPr>
         <w:pStyle w:val="2"/>
         <w:rPr>
-          <w:rFonts w:hint="eastAsia"/>
           <w:lang w:val="en-AU"/>
         </w:rPr>
       </w:pPr>
@@ -977,120 +945,392 @@
         <w:rPr>
           <w:rFonts w:hint="eastAsia"/>
         </w:rPr>
-        <w:t>Bin 1</w:t>
-      </w:r>
-      <w:proofErr w:type="gramStart"/>
-      <w:r>
-        <w:rPr>
-          <w:rFonts w:hint="eastAsia"/>
+        <w:t xml:space="preserve">Bin 1: </w:t>
+      </w:r>
+      <w:r>
+        <w:rPr>
+          <w:rFonts w:hint="eastAsia"/>
+        </w:rPr>
+        <w:t xml:space="preserve"> </w:t>
+      </w:r>
+      <w:r>
+        <w:t>[</w:t>
+      </w:r>
+      <w:r>
+        <w:rPr>
+          <w:rFonts w:hint="eastAsia"/>
+        </w:rPr>
+        <w:t>19.40</w:t>
+      </w:r>
+      <w:r>
+        <w:t xml:space="preserve">, </w:t>
+      </w:r>
+      <w:r>
+        <w:rPr>
+          <w:rFonts w:hint="eastAsia"/>
+        </w:rPr>
+        <w:t>19.40</w:t>
+      </w:r>
+      <w:r>
+        <w:t xml:space="preserve">, </w:t>
+      </w:r>
+      <w:r>
+        <w:rPr>
+          <w:rFonts w:hint="eastAsia"/>
+        </w:rPr>
+        <w:t>19.40</w:t>
+      </w:r>
+      <w:r>
+        <w:t xml:space="preserve">, </w:t>
+      </w:r>
+      <w:r>
+        <w:rPr>
+          <w:rFonts w:hint="eastAsia"/>
+        </w:rPr>
+        <w:t>19.40</w:t>
+      </w:r>
+      <w:r>
+        <w:t xml:space="preserve">, </w:t>
+      </w:r>
+      <w:r>
+        <w:rPr>
+          <w:rFonts w:hint="eastAsia"/>
+        </w:rPr>
+        <w:t>19.40</w:t>
+      </w:r>
+      <w:r>
+        <w:t xml:space="preserve">, </w:t>
+      </w:r>
+      <w:r>
+        <w:rPr>
+          <w:rFonts w:hint="eastAsia"/>
+        </w:rPr>
+        <w:t>19.40</w:t>
+      </w:r>
+      <w:r>
+        <w:t xml:space="preserve">, </w:t>
+      </w:r>
+      <w:r>
+        <w:rPr>
+          <w:rFonts w:hint="eastAsia"/>
+        </w:rPr>
+        <w:t>19.40</w:t>
+      </w:r>
+      <w:r>
+        <w:t xml:space="preserve">, </w:t>
+      </w:r>
+      <w:r>
+        <w:rPr>
+          <w:rFonts w:hint="eastAsia"/>
+        </w:rPr>
+        <w:t>19.40</w:t>
+      </w:r>
+      <w:r>
+        <w:t xml:space="preserve">, </w:t>
+      </w:r>
+      <w:r>
+        <w:rPr>
+          <w:rFonts w:hint="eastAsia"/>
+        </w:rPr>
+        <w:t>19.40</w:t>
+      </w:r>
+      <w:r>
+        <w:t xml:space="preserve">, </w:t>
+      </w:r>
+      <w:r>
+        <w:rPr>
+          <w:rFonts w:hint="eastAsia"/>
+        </w:rPr>
+        <w:t>19.40</w:t>
+      </w:r>
+      <w:r>
+        <w:t>]</w:t>
+      </w:r>
+    </w:p>
+    <w:p>
+      <w:pPr>
+        <w:rPr>
+          <w:lang w:val="en-AU"/>
+        </w:rPr>
+      </w:pPr>
+      <w:r>
+        <w:rPr>
+          <w:rFonts w:hint="eastAsia"/>
+        </w:rPr>
+        <w:t>Bin 2</w:t>
+      </w:r>
+      <w:r>
+        <w:rPr>
+          <w:lang w:val="en-AU"/>
         </w:rPr>
         <w:t xml:space="preserve">: </w:t>
       </w:r>
       <w:r>
         <w:rPr>
           <w:rFonts w:hint="eastAsia"/>
-        </w:rPr>
-        <w:t xml:space="preserve"> </w:t>
-      </w:r>
-      <w:r>
+          <w:lang w:val="en-AU"/>
+        </w:rPr>
+        <w:t xml:space="preserve"> </w:t>
+      </w:r>
+      <w:r>
+        <w:rPr>
+          <w:lang w:val="en-AU"/>
+        </w:rPr>
         <w:t>[</w:t>
       </w:r>
-      <w:proofErr w:type="gramEnd"/>
-      <w:r>
-        <w:rPr>
-          <w:rFonts w:hint="eastAsia"/>
-        </w:rPr>
-        <w:t>19.40</w:t>
-      </w:r>
-      <w:r>
+      <w:r>
+        <w:rPr>
+          <w:rFonts w:hint="eastAsia"/>
+          <w:lang w:val="en-AU"/>
+        </w:rPr>
+        <w:t>42.33</w:t>
+      </w:r>
+      <w:r>
+        <w:rPr>
+          <w:lang w:val="en-AU"/>
+        </w:rPr>
         <w:t xml:space="preserve">, </w:t>
       </w:r>
       <w:r>
         <w:rPr>
           <w:rFonts w:hint="eastAsia"/>
-        </w:rPr>
-        <w:t>19.40</w:t>
-      </w:r>
-      <w:r>
+          <w:lang w:val="en-AU"/>
+        </w:rPr>
+        <w:t>42.33</w:t>
+      </w:r>
+      <w:r>
+        <w:rPr>
+          <w:lang w:val="en-AU"/>
+        </w:rPr>
         <w:t xml:space="preserve">, </w:t>
       </w:r>
       <w:r>
         <w:rPr>
           <w:rFonts w:hint="eastAsia"/>
-        </w:rPr>
-        <w:t>19.40</w:t>
-      </w:r>
-      <w:r>
+          <w:lang w:val="en-AU"/>
+        </w:rPr>
+        <w:t>42.33</w:t>
+      </w:r>
+      <w:r>
+        <w:rPr>
+          <w:lang w:val="en-AU"/>
+        </w:rPr>
+        <w:t>]</w:t>
+      </w:r>
+    </w:p>
+    <w:p>
+      <w:pPr>
+        <w:rPr>
+          <w:lang w:val="en-AU"/>
+        </w:rPr>
+      </w:pPr>
+      <w:r>
+        <w:rPr>
+          <w:rFonts w:hint="eastAsia"/>
+          <w:lang w:val="en-AU"/>
+        </w:rPr>
+        <w:t>Bin 3:</w:t>
+      </w:r>
+      <w:r>
+        <w:rPr>
+          <w:lang w:val="en-AU"/>
+        </w:rPr>
+        <w:t xml:space="preserve"> </w:t>
+      </w:r>
+      <w:r>
+        <w:rPr>
+          <w:rFonts w:hint="eastAsia"/>
+          <w:lang w:val="en-AU"/>
+        </w:rPr>
+        <w:t xml:space="preserve"> </w:t>
+      </w:r>
+      <w:r>
+        <w:rPr>
+          <w:lang w:val="en-AU"/>
+        </w:rPr>
+        <w:t>[</w:t>
+      </w:r>
+      <w:r>
+        <w:rPr>
+          <w:rFonts w:hint="eastAsia"/>
+          <w:lang w:val="en-AU"/>
+        </w:rPr>
+        <w:t>83.14</w:t>
+      </w:r>
+      <w:r>
+        <w:rPr>
+          <w:lang w:val="en-AU"/>
+        </w:rPr>
         <w:t xml:space="preserve">, </w:t>
       </w:r>
       <w:r>
         <w:rPr>
           <w:rFonts w:hint="eastAsia"/>
-        </w:rPr>
-        <w:t>19.40</w:t>
-      </w:r>
-      <w:r>
+          <w:lang w:val="en-AU"/>
+        </w:rPr>
+        <w:t>83.14</w:t>
+      </w:r>
+      <w:r>
+        <w:rPr>
+          <w:lang w:val="en-AU"/>
+        </w:rPr>
         <w:t xml:space="preserve">, </w:t>
       </w:r>
       <w:r>
         <w:rPr>
           <w:rFonts w:hint="eastAsia"/>
-        </w:rPr>
-        <w:t>19.40</w:t>
-      </w:r>
-      <w:r>
+          <w:lang w:val="en-AU"/>
+        </w:rPr>
+        <w:t>83.14</w:t>
+      </w:r>
+      <w:r>
+        <w:rPr>
+          <w:lang w:val="en-AU"/>
+        </w:rPr>
         <w:t xml:space="preserve">, </w:t>
       </w:r>
       <w:r>
         <w:rPr>
           <w:rFonts w:hint="eastAsia"/>
-        </w:rPr>
-        <w:t>19.40</w:t>
-      </w:r>
-      <w:r>
+          <w:lang w:val="en-AU"/>
+        </w:rPr>
+        <w:t>83.14</w:t>
+      </w:r>
+      <w:r>
+        <w:rPr>
+          <w:lang w:val="en-AU"/>
+        </w:rPr>
         <w:t xml:space="preserve">, </w:t>
       </w:r>
       <w:r>
         <w:rPr>
           <w:rFonts w:hint="eastAsia"/>
-        </w:rPr>
-        <w:t>19.40</w:t>
-      </w:r>
-      <w:r>
+          <w:lang w:val="en-AU"/>
+        </w:rPr>
+        <w:t>83.14</w:t>
+      </w:r>
+      <w:r>
+        <w:rPr>
+          <w:lang w:val="en-AU"/>
+        </w:rPr>
         <w:t xml:space="preserve">, </w:t>
       </w:r>
       <w:r>
         <w:rPr>
           <w:rFonts w:hint="eastAsia"/>
-        </w:rPr>
-        <w:t>19.40</w:t>
-      </w:r>
-      <w:r>
+          <w:lang w:val="en-AU"/>
+        </w:rPr>
+        <w:t>83.14</w:t>
+      </w:r>
+      <w:r>
+        <w:rPr>
+          <w:lang w:val="en-AU"/>
+        </w:rPr>
         <w:t xml:space="preserve">, </w:t>
       </w:r>
       <w:r>
         <w:rPr>
           <w:rFonts w:hint="eastAsia"/>
-        </w:rPr>
-        <w:t>19.40</w:t>
-      </w:r>
-      <w:r>
-        <w:t xml:space="preserve">, </w:t>
-      </w:r>
-      <w:r>
-        <w:rPr>
-          <w:rFonts w:hint="eastAsia"/>
-        </w:rPr>
-        <w:t>19.40</w:t>
-      </w:r>
-      <w:r>
+          <w:lang w:val="en-AU"/>
+        </w:rPr>
+        <w:t>83.14</w:t>
+      </w:r>
+      <w:r>
+        <w:rPr>
+          <w:lang w:val="en-AU"/>
+        </w:rPr>
         <w:t>]</w:t>
       </w:r>
     </w:p>
     <w:p>
       <w:pPr>
-        <w:rPr>
-          <w:rFonts w:hint="eastAsia"/>
+        <w:pStyle w:val="2"/>
+      </w:pPr>
+      <w:r>
+        <w:rPr>
+          <w:rFonts w:hint="eastAsia"/>
+          <w:lang w:val="en-AU"/>
+        </w:rPr>
+        <w:t>(3)</w:t>
+      </w:r>
+    </w:p>
+    <w:p>
+      <w:r>
+        <w:rPr>
+          <w:rFonts w:hint="eastAsia"/>
+        </w:rPr>
+        <w:t xml:space="preserve">Bin 1: </w:t>
+      </w:r>
+      <w:r>
+        <w:t>[3.0</w:t>
+      </w:r>
+      <w:r>
+        <w:rPr>
+          <w:rFonts w:hint="eastAsia"/>
+        </w:rPr>
+        <w:t>0</w:t>
+      </w:r>
+      <w:r>
+        <w:t>,3.0</w:t>
+      </w:r>
+      <w:r>
+        <w:rPr>
+          <w:rFonts w:hint="eastAsia"/>
+        </w:rPr>
+        <w:t>0</w:t>
+      </w:r>
+      <w:r>
+        <w:t>,3.</w:t>
+      </w:r>
+      <w:r>
+        <w:rPr>
+          <w:rFonts w:hint="eastAsia"/>
+        </w:rPr>
+        <w:t>0</w:t>
+      </w:r>
+      <w:r>
+        <w:t>0,27.25,</w:t>
+      </w:r>
+      <w:r>
+        <w:rPr>
+          <w:rFonts w:hint="eastAsia"/>
+        </w:rPr>
+        <w:t xml:space="preserve"> </w:t>
+      </w:r>
+      <w:r>
+        <w:t>27.25,</w:t>
+      </w:r>
+      <w:r>
+        <w:rPr>
+          <w:rFonts w:hint="eastAsia"/>
+        </w:rPr>
+        <w:t xml:space="preserve"> </w:t>
+      </w:r>
+      <w:r>
+        <w:t>27.25,</w:t>
+      </w:r>
+      <w:r>
+        <w:rPr>
+          <w:rFonts w:hint="eastAsia"/>
+        </w:rPr>
+        <w:t xml:space="preserve"> </w:t>
+      </w:r>
+      <w:r>
+        <w:t>27.25</w:t>
+      </w:r>
+      <w:r>
+        <w:rPr>
+          <w:rFonts w:hint="eastAsia"/>
+        </w:rPr>
+        <w:t xml:space="preserve"> </w:t>
+      </w:r>
+      <w:r>
+        <w:t>,27.25]</w:t>
+      </w:r>
+    </w:p>
+    <w:p>
+      <w:pPr>
+        <w:rPr>
           <w:lang w:val="en-AU"/>
         </w:rPr>
       </w:pPr>
@@ -1100,7 +1340,6 @@
         </w:rPr>
         <w:t>Bin 2</w:t>
       </w:r>
-      <w:proofErr w:type="gramStart"/>
       <w:r>
         <w:rPr>
           <w:lang w:val="en-AU"/>
@@ -1109,183 +1348,329 @@
       </w:r>
       <w:r>
         <w:rPr>
-          <w:rFonts w:hint="eastAsia"/>
-          <w:lang w:val="en-AU"/>
-        </w:rPr>
-        <w:t xml:space="preserve"> </w:t>
-      </w:r>
-      <w:r>
-        <w:rPr>
-          <w:lang w:val="en-AU"/>
-        </w:rPr>
-        <w:t>[</w:t>
-      </w:r>
-      <w:proofErr w:type="gramEnd"/>
-      <w:r>
-        <w:rPr>
-          <w:rFonts w:hint="eastAsia"/>
-          <w:lang w:val="en-AU"/>
-        </w:rPr>
-        <w:t>42.33</w:t>
-      </w:r>
-      <w:r>
-        <w:rPr>
-          <w:lang w:val="en-AU"/>
-        </w:rPr>
-        <w:t xml:space="preserve">, </w:t>
-      </w:r>
-      <w:r>
-        <w:rPr>
-          <w:rFonts w:hint="eastAsia"/>
-          <w:lang w:val="en-AU"/>
-        </w:rPr>
-        <w:t>42.33</w:t>
-      </w:r>
-      <w:r>
-        <w:rPr>
-          <w:lang w:val="en-AU"/>
-        </w:rPr>
-        <w:t xml:space="preserve">, </w:t>
-      </w:r>
-      <w:r>
-        <w:rPr>
-          <w:rFonts w:hint="eastAsia"/>
-          <w:lang w:val="en-AU"/>
-        </w:rPr>
-        <w:t>42.33</w:t>
-      </w:r>
-      <w:r>
-        <w:rPr>
-          <w:lang w:val="en-AU"/>
-        </w:rPr>
+          <w:lang w:val="en-AU"/>
+        </w:rPr>
+        <w:t>[27.25</w:t>
+      </w:r>
+      <w:r>
+        <w:rPr>
+          <w:rFonts w:hint="eastAsia"/>
+          <w:lang w:val="en-AU"/>
+        </w:rPr>
+        <w:t xml:space="preserve"> </w:t>
+      </w:r>
+      <w:r>
+        <w:rPr>
+          <w:lang w:val="en-AU"/>
+        </w:rPr>
+        <w:t>,27.25</w:t>
+      </w:r>
+      <w:r>
+        <w:rPr>
+          <w:rFonts w:hint="eastAsia"/>
+          <w:lang w:val="en-AU"/>
+        </w:rPr>
+        <w:t xml:space="preserve"> </w:t>
+      </w:r>
+      <w:r>
+        <w:rPr>
+          <w:lang w:val="en-AU"/>
+        </w:rPr>
+        <w:t>,51.5,</w:t>
+      </w:r>
+      <w:r>
+        <w:rPr>
+          <w:rFonts w:hint="eastAsia"/>
+          <w:lang w:val="en-AU"/>
+        </w:rPr>
+        <w:t xml:space="preserve"> </w:t>
+      </w:r>
+      <w:r>
+        <w:rPr>
+          <w:lang w:val="en-AU"/>
+        </w:rPr>
+        <w:t>51.5,</w:t>
+      </w:r>
+      <w:r>
+        <w:rPr>
+          <w:rFonts w:hint="eastAsia"/>
+          <w:lang w:val="en-AU"/>
+        </w:rPr>
+        <w:t xml:space="preserve"> </w:t>
+      </w:r>
+      <w:r>
+        <w:rPr>
+          <w:lang w:val="en-AU"/>
+        </w:rPr>
+        <w:t>51.5]</w:t>
+      </w:r>
+      <w:r>
+        <w:rPr>
+          <w:rFonts w:hint="eastAsia"/>
+          <w:lang w:val="en-AU"/>
+        </w:rPr>
+        <w:t xml:space="preserve"> </w:t>
+      </w:r>
+    </w:p>
+    <w:p>
+      <w:pPr>
+        <w:rPr>
+          <w:lang w:val="en-AU"/>
+        </w:rPr>
+      </w:pPr>
+      <w:r>
+        <w:rPr>
+          <w:rFonts w:hint="eastAsia"/>
+          <w:lang w:val="en-AU"/>
+        </w:rPr>
+        <w:t>Bin 3:</w:t>
+      </w:r>
+      <w:r>
+        <w:rPr>
+          <w:lang w:val="en-AU"/>
+        </w:rPr>
+        <w:t xml:space="preserve"> </w:t>
+      </w:r>
+      <w:r>
+        <w:rPr>
+          <w:lang w:val="en-AU"/>
+        </w:rPr>
+        <w:t>[75.75</w:t>
+      </w:r>
+      <w:r>
+        <w:rPr>
+          <w:rFonts w:hint="eastAsia"/>
+          <w:lang w:val="en-AU"/>
+        </w:rPr>
+        <w:t xml:space="preserve"> </w:t>
+      </w:r>
+      <w:r>
+        <w:rPr>
+          <w:lang w:val="en-AU"/>
+        </w:rPr>
+        <w:t>,75.75,</w:t>
+      </w:r>
+      <w:r>
+        <w:rPr>
+          <w:rFonts w:hint="eastAsia"/>
+          <w:lang w:val="en-AU"/>
+        </w:rPr>
+        <w:t xml:space="preserve"> </w:t>
+      </w:r>
+      <w:r>
+        <w:rPr>
+          <w:lang w:val="en-AU"/>
+        </w:rPr>
+        <w:t>75.75]</w:t>
+      </w:r>
+    </w:p>
+    <w:p>
+      <w:r>
+        <w:rPr>
+          <w:rFonts w:hint="eastAsia"/>
+        </w:rPr>
+        <w:t xml:space="preserve">Bin </w:t>
+      </w:r>
+      <w:r>
+        <w:rPr>
+          <w:rFonts w:hint="eastAsia"/>
+        </w:rPr>
+        <w:t>4</w:t>
+      </w:r>
+      <w:r>
+        <w:rPr>
+          <w:rFonts w:hint="eastAsia"/>
+        </w:rPr>
+        <w:t xml:space="preserve">: </w:t>
+      </w:r>
+      <w:r>
+        <w:t>[75.75,</w:t>
+      </w:r>
+      <w:r>
+        <w:rPr>
+          <w:rFonts w:hint="eastAsia"/>
+        </w:rPr>
+        <w:t xml:space="preserve"> </w:t>
+      </w:r>
+      <w:r>
+        <w:t>75.75</w:t>
+      </w:r>
+      <w:r>
+        <w:rPr>
+          <w:rFonts w:hint="eastAsia"/>
+        </w:rPr>
+        <w:t xml:space="preserve"> </w:t>
+      </w:r>
+      <w:r>
+        <w:t>,100.</w:t>
+      </w:r>
+      <w:r>
+        <w:rPr>
+          <w:rFonts w:hint="eastAsia"/>
+        </w:rPr>
+        <w:t>0</w:t>
+      </w:r>
+      <w:r>
+        <w:t>0,100.</w:t>
+      </w:r>
+      <w:r>
+        <w:rPr>
+          <w:rFonts w:hint="eastAsia"/>
+        </w:rPr>
+        <w:t>0</w:t>
+      </w:r>
+      <w:r>
+        <w:t>0]</w:t>
+      </w:r>
+    </w:p>
+    <w:p>
+      <w:pPr>
+        <w:pStyle w:val="2"/>
+      </w:pPr>
+      <w:r>
+        <w:rPr>
+          <w:rFonts w:hint="eastAsia"/>
+        </w:rPr>
+        <w:t xml:space="preserve"> </w:t>
+      </w:r>
+      <w:r>
+        <w:rPr>
+          <w:rFonts w:hint="eastAsia"/>
+        </w:rPr>
+        <w:t>(4)</w:t>
+      </w:r>
+    </w:p>
+    <w:p>
+      <w:r>
+        <w:rPr>
+          <w:rFonts w:hint="eastAsia"/>
+        </w:rPr>
+        <w:t>Bin 1:</w:t>
+      </w:r>
+      <w:r>
+        <w:t xml:space="preserve"> [3</w:t>
+      </w:r>
+      <w:r>
+        <w:rPr>
+          <w:rFonts w:hint="eastAsia"/>
+        </w:rPr>
+        <w:t xml:space="preserve">.00 </w:t>
+      </w:r>
+      <w:r>
+        <w:t>,17</w:t>
+      </w:r>
+      <w:r>
+        <w:rPr>
+          <w:rFonts w:hint="eastAsia"/>
+        </w:rPr>
+        <w:t xml:space="preserve">.00 </w:t>
+      </w:r>
+      <w:r>
+        <w:t>,17</w:t>
+      </w:r>
+      <w:r>
+        <w:rPr>
+          <w:rFonts w:hint="eastAsia"/>
+        </w:rPr>
+        <w:t>.00</w:t>
+      </w:r>
+      <w:r>
+        <w:t>,17</w:t>
+      </w:r>
+      <w:r>
+        <w:rPr>
+          <w:rFonts w:hint="eastAsia"/>
+        </w:rPr>
+        <w:t>.00</w:t>
+      </w:r>
+      <w:r>
+        <w:t>,17</w:t>
+      </w:r>
+      <w:r>
+        <w:rPr>
+          <w:rFonts w:hint="eastAsia"/>
+        </w:rPr>
+        <w:t>.00</w:t>
+      </w:r>
+      <w:r>
         <w:t>]</w:t>
       </w:r>
     </w:p>
     <w:p>
-      <w:pPr>
-        <w:rPr>
-          <w:lang w:val="en-AU"/>
-        </w:rPr>
-      </w:pPr>
-      <w:r>
-        <w:rPr>
-          <w:rFonts w:hint="eastAsia"/>
-          <w:lang w:val="en-AU"/>
-        </w:rPr>
-        <w:t>Bin 3</w:t>
-      </w:r>
-      <w:proofErr w:type="gramStart"/>
-      <w:r>
-        <w:rPr>
-          <w:rFonts w:hint="eastAsia"/>
+      <w:r>
+        <w:rPr>
+          <w:rFonts w:hint="eastAsia"/>
+        </w:rPr>
+        <w:t>Bin 2</w:t>
+      </w:r>
+      <w:r>
+        <w:rPr>
           <w:lang w:val="en-AU"/>
         </w:rPr>
         <w:t>:</w:t>
       </w:r>
       <w:r>
-        <w:rPr>
-          <w:lang w:val="en-AU"/>
-        </w:rPr>
-        <w:t xml:space="preserve"> </w:t>
-      </w:r>
-      <w:r>
-        <w:rPr>
-          <w:rFonts w:hint="eastAsia"/>
-          <w:lang w:val="en-AU"/>
-        </w:rPr>
-        <w:t xml:space="preserve"> </w:t>
-      </w:r>
-      <w:r>
-        <w:rPr>
-          <w:lang w:val="en-AU"/>
-        </w:rPr>
-        <w:t>[</w:t>
-      </w:r>
-      <w:proofErr w:type="gramEnd"/>
-      <w:r>
-        <w:rPr>
-          <w:rFonts w:hint="eastAsia"/>
-          <w:lang w:val="en-AU"/>
-        </w:rPr>
-        <w:t>83.14</w:t>
-      </w:r>
-      <w:r>
-        <w:rPr>
-          <w:lang w:val="en-AU"/>
-        </w:rPr>
-        <w:t xml:space="preserve">, </w:t>
-      </w:r>
-      <w:r>
-        <w:rPr>
-          <w:rFonts w:hint="eastAsia"/>
-          <w:lang w:val="en-AU"/>
-        </w:rPr>
-        <w:t>83.14</w:t>
-      </w:r>
-      <w:r>
-        <w:rPr>
-          <w:lang w:val="en-AU"/>
-        </w:rPr>
-        <w:t xml:space="preserve">, </w:t>
-      </w:r>
-      <w:r>
-        <w:rPr>
-          <w:rFonts w:hint="eastAsia"/>
-          <w:lang w:val="en-AU"/>
-        </w:rPr>
-        <w:t>83.14</w:t>
-      </w:r>
-      <w:r>
-        <w:rPr>
-          <w:lang w:val="en-AU"/>
-        </w:rPr>
-        <w:t xml:space="preserve">, </w:t>
-      </w:r>
-      <w:r>
-        <w:rPr>
-          <w:rFonts w:hint="eastAsia"/>
-          <w:lang w:val="en-AU"/>
-        </w:rPr>
-        <w:t>83.14</w:t>
-      </w:r>
-      <w:r>
-        <w:rPr>
-          <w:lang w:val="en-AU"/>
-        </w:rPr>
-        <w:t xml:space="preserve">, </w:t>
-      </w:r>
-      <w:r>
-        <w:rPr>
-          <w:rFonts w:hint="eastAsia"/>
-          <w:lang w:val="en-AU"/>
-        </w:rPr>
-        <w:t>83.14</w:t>
-      </w:r>
-      <w:r>
-        <w:rPr>
-          <w:lang w:val="en-AU"/>
-        </w:rPr>
-        <w:t xml:space="preserve">, </w:t>
-      </w:r>
-      <w:r>
-        <w:rPr>
-          <w:rFonts w:hint="eastAsia"/>
-          <w:lang w:val="en-AU"/>
-        </w:rPr>
-        <w:t>83.14</w:t>
-      </w:r>
-      <w:r>
-        <w:rPr>
-          <w:lang w:val="en-AU"/>
-        </w:rPr>
-        <w:t xml:space="preserve">, </w:t>
-      </w:r>
-      <w:r>
-        <w:rPr>
-          <w:rFonts w:hint="eastAsia"/>
-          <w:lang w:val="en-AU"/>
-        </w:rPr>
-        <w:t>83.14</w:t>
+        <w:t xml:space="preserve"> </w:t>
+      </w:r>
+      <w:r>
+        <w:rPr>
+          <w:lang w:val="en-AU"/>
+        </w:rPr>
+        <w:t>[21</w:t>
+      </w:r>
+      <w:r>
+        <w:rPr>
+          <w:rFonts w:hint="eastAsia"/>
+        </w:rPr>
+        <w:t xml:space="preserve">.00 </w:t>
+      </w:r>
+      <w:r>
+        <w:rPr>
+          <w:lang w:val="en-AU"/>
+        </w:rPr>
+        <w:t>,21</w:t>
+      </w:r>
+      <w:r>
+        <w:rPr>
+          <w:rFonts w:hint="eastAsia"/>
+        </w:rPr>
+        <w:t xml:space="preserve">.00 </w:t>
+      </w:r>
+      <w:r>
+        <w:rPr>
+          <w:lang w:val="en-AU"/>
+        </w:rPr>
+        <w:t>,21</w:t>
+      </w:r>
+      <w:r>
+        <w:rPr>
+          <w:rFonts w:hint="eastAsia"/>
+        </w:rPr>
+        <w:t xml:space="preserve">.00 </w:t>
+      </w:r>
+      <w:r>
+        <w:rPr>
+          <w:lang w:val="en-AU"/>
+        </w:rPr>
+        <w:t>,31</w:t>
+      </w:r>
+      <w:r>
+        <w:rPr>
+          <w:rFonts w:hint="eastAsia"/>
+        </w:rPr>
+        <w:t xml:space="preserve">.00 </w:t>
+      </w:r>
+      <w:r>
+        <w:rPr>
+          <w:lang w:val="en-AU"/>
+        </w:rPr>
+        <w:t>,31</w:t>
+      </w:r>
+      <w:r>
+        <w:rPr>
+          <w:rFonts w:hint="eastAsia"/>
+        </w:rPr>
+        <w:t xml:space="preserve">.00 </w:t>
       </w:r>
       <w:r>
         <w:rPr>
@@ -1295,290 +1680,239 @@
       </w:r>
     </w:p>
     <w:p>
+      <w:r>
+        <w:rPr>
+          <w:rFonts w:hint="eastAsia"/>
+          <w:lang w:val="en-AU"/>
+        </w:rPr>
+        <w:t>Bin 3:</w:t>
+      </w:r>
+      <w:r>
+        <w:t xml:space="preserve"> </w:t>
+      </w:r>
+      <w:r>
+        <w:rPr>
+          <w:lang w:val="en-AU"/>
+        </w:rPr>
+        <w:t>[40</w:t>
+      </w:r>
+      <w:r>
+        <w:rPr>
+          <w:rFonts w:hint="eastAsia"/>
+        </w:rPr>
+        <w:t xml:space="preserve">.00 </w:t>
+      </w:r>
+      <w:r>
+        <w:rPr>
+          <w:lang w:val="en-AU"/>
+        </w:rPr>
+        <w:t>,40</w:t>
+      </w:r>
+      <w:r>
+        <w:rPr>
+          <w:rFonts w:hint="eastAsia"/>
+        </w:rPr>
+        <w:t xml:space="preserve">.00 </w:t>
+      </w:r>
+      <w:r>
+        <w:rPr>
+          <w:lang w:val="en-AU"/>
+        </w:rPr>
+        <w:t>,40</w:t>
+      </w:r>
+      <w:r>
+        <w:rPr>
+          <w:rFonts w:hint="eastAsia"/>
+        </w:rPr>
+        <w:t xml:space="preserve">.00 </w:t>
+      </w:r>
+      <w:r>
+        <w:rPr>
+          <w:lang w:val="en-AU"/>
+        </w:rPr>
+        <w:t>,74</w:t>
+      </w:r>
+      <w:r>
+        <w:rPr>
+          <w:rFonts w:hint="eastAsia"/>
+        </w:rPr>
+        <w:t xml:space="preserve">.00 </w:t>
+      </w:r>
+      <w:r>
+        <w:rPr>
+          <w:lang w:val="en-AU"/>
+        </w:rPr>
+        <w:t>,74</w:t>
+      </w:r>
+      <w:r>
+        <w:rPr>
+          <w:rFonts w:hint="eastAsia"/>
+        </w:rPr>
+        <w:t xml:space="preserve">.00 </w:t>
+      </w:r>
+      <w:r>
+        <w:rPr>
+          <w:lang w:val="en-AU"/>
+        </w:rPr>
+        <w:t>]</w:t>
+      </w:r>
+      <w:r>
+        <w:rPr>
+          <w:rFonts w:hint="eastAsia"/>
+          <w:lang w:val="en-AU"/>
+        </w:rPr>
+        <w:t xml:space="preserve"> </w:t>
+      </w:r>
+    </w:p>
+    <w:p>
+      <w:r>
+        <w:rPr>
+          <w:rFonts w:hint="eastAsia"/>
+        </w:rPr>
+        <w:t xml:space="preserve">Bin 4: </w:t>
+      </w:r>
+      <w:r>
+        <w:t>[75</w:t>
+      </w:r>
+      <w:r>
+        <w:rPr>
+          <w:rFonts w:hint="eastAsia"/>
+        </w:rPr>
+        <w:t xml:space="preserve">.00 </w:t>
+      </w:r>
+      <w:r>
+        <w:t>,75</w:t>
+      </w:r>
+      <w:r>
+        <w:rPr>
+          <w:rFonts w:hint="eastAsia"/>
+        </w:rPr>
+        <w:t xml:space="preserve">.00 </w:t>
+      </w:r>
+      <w:r>
+        <w:t>,75</w:t>
+      </w:r>
+      <w:r>
+        <w:rPr>
+          <w:rFonts w:hint="eastAsia"/>
+        </w:rPr>
+        <w:t xml:space="preserve">.00 </w:t>
+      </w:r>
+      <w:r>
+        <w:t>,100</w:t>
+      </w:r>
+      <w:r>
+        <w:rPr>
+          <w:rFonts w:hint="eastAsia"/>
+        </w:rPr>
+        <w:t xml:space="preserve">.00 </w:t>
+      </w:r>
+      <w:r>
+        <w:t>,100</w:t>
+      </w:r>
+      <w:r>
+        <w:rPr>
+          <w:rFonts w:hint="eastAsia"/>
+        </w:rPr>
+        <w:t>.00</w:t>
+      </w:r>
+      <w:r>
+        <w:rPr>
+          <w:rFonts w:hint="eastAsia"/>
+        </w:rPr>
+        <w:t xml:space="preserve"> </w:t>
+      </w:r>
+      <w:r>
+        <w:t>]</w:t>
+      </w:r>
+      <w:r>
+        <w:rPr>
+          <w:rFonts w:hint="eastAsia"/>
+        </w:rPr>
+        <w:t xml:space="preserve"> </w:t>
+      </w:r>
+    </w:p>
+    <w:p/>
+    <w:p>
+      <w:pPr>
+        <w:pStyle w:val="1"/>
+      </w:pPr>
+      <w:r>
+        <w:rPr>
+          <w:rFonts w:hint="eastAsia"/>
+        </w:rPr>
+        <w:lastRenderedPageBreak/>
+        <w:t>Task 4</w:t>
+      </w:r>
+    </w:p>
+    <w:p>
       <w:pPr>
         <w:pStyle w:val="2"/>
-        <w:rPr>
-          <w:rFonts w:hint="eastAsia"/>
-        </w:rPr>
-      </w:pPr>
-      <w:r>
-        <w:rPr>
-          <w:rFonts w:hint="eastAsia"/>
-          <w:lang w:val="en-AU"/>
-        </w:rPr>
-        <w:t>(3)</w:t>
-      </w:r>
-    </w:p>
-    <w:p>
-      <w:r>
-        <w:rPr>
-          <w:rFonts w:hint="eastAsia"/>
-        </w:rPr>
-        <w:t xml:space="preserve">Bin 1: </w:t>
-      </w:r>
-      <w:r>
-        <w:t>[3.0</w:t>
-      </w:r>
-      <w:r>
-        <w:rPr>
-          <w:rFonts w:hint="eastAsia"/>
-        </w:rPr>
-        <w:t>0</w:t>
-      </w:r>
-      <w:r>
-        <w:t>,3.0</w:t>
-      </w:r>
-      <w:r>
-        <w:rPr>
-          <w:rFonts w:hint="eastAsia"/>
-        </w:rPr>
-        <w:t>0</w:t>
-      </w:r>
-      <w:r>
-        <w:t>,3.</w:t>
-      </w:r>
-      <w:r>
-        <w:rPr>
-          <w:rFonts w:hint="eastAsia"/>
-        </w:rPr>
-        <w:t>0</w:t>
-      </w:r>
-      <w:r>
-        <w:t>0,27.25,</w:t>
-      </w:r>
-      <w:r>
-        <w:rPr>
-          <w:rFonts w:hint="eastAsia"/>
-        </w:rPr>
-        <w:t xml:space="preserve"> </w:t>
-      </w:r>
-      <w:r>
-        <w:t>27.25,</w:t>
-      </w:r>
-      <w:r>
-        <w:rPr>
-          <w:rFonts w:hint="eastAsia"/>
-        </w:rPr>
-        <w:t xml:space="preserve"> </w:t>
-      </w:r>
-      <w:r>
-        <w:t>27.25,</w:t>
-      </w:r>
-      <w:r>
-        <w:rPr>
-          <w:rFonts w:hint="eastAsia"/>
-        </w:rPr>
-        <w:t xml:space="preserve"> </w:t>
-      </w:r>
-      <w:r>
-        <w:t>27.25</w:t>
-      </w:r>
-      <w:r>
-        <w:rPr>
-          <w:rFonts w:hint="eastAsia"/>
-        </w:rPr>
-        <w:t xml:space="preserve"> </w:t>
-      </w:r>
-      <w:r>
-        <w:t>,27.25]</w:t>
-      </w:r>
-    </w:p>
-    <w:p>
-      <w:pPr>
-        <w:rPr>
-          <w:rFonts w:hint="eastAsia"/>
-          <w:lang w:val="en-AU"/>
-        </w:rPr>
-      </w:pPr>
-      <w:r>
-        <w:rPr>
-          <w:rFonts w:hint="eastAsia"/>
-        </w:rPr>
-        <w:t>Bin 2</w:t>
-      </w:r>
-      <w:r>
-        <w:rPr>
-          <w:lang w:val="en-AU"/>
-        </w:rPr>
-        <w:t xml:space="preserve">: </w:t>
-      </w:r>
-      <w:r>
-        <w:rPr>
-          <w:lang w:val="en-AU"/>
-        </w:rPr>
-        <w:t>[27.25</w:t>
-      </w:r>
-      <w:r>
-        <w:rPr>
-          <w:rFonts w:hint="eastAsia"/>
-          <w:lang w:val="en-AU"/>
-        </w:rPr>
-        <w:t xml:space="preserve"> </w:t>
-      </w:r>
-      <w:r>
-        <w:rPr>
-          <w:lang w:val="en-AU"/>
-        </w:rPr>
-        <w:t>,27.25</w:t>
-      </w:r>
-      <w:r>
-        <w:rPr>
-          <w:rFonts w:hint="eastAsia"/>
-          <w:lang w:val="en-AU"/>
-        </w:rPr>
-        <w:t xml:space="preserve"> </w:t>
-      </w:r>
-      <w:r>
-        <w:rPr>
-          <w:lang w:val="en-AU"/>
-        </w:rPr>
-        <w:t>,51.5,</w:t>
-      </w:r>
-      <w:r>
-        <w:rPr>
-          <w:rFonts w:hint="eastAsia"/>
-          <w:lang w:val="en-AU"/>
-        </w:rPr>
-        <w:t xml:space="preserve"> </w:t>
-      </w:r>
-      <w:r>
-        <w:rPr>
-          <w:lang w:val="en-AU"/>
-        </w:rPr>
-        <w:t>51.5,</w:t>
-      </w:r>
-      <w:r>
-        <w:rPr>
-          <w:rFonts w:hint="eastAsia"/>
-          <w:lang w:val="en-AU"/>
-        </w:rPr>
-        <w:t xml:space="preserve"> </w:t>
-      </w:r>
-      <w:r>
-        <w:rPr>
-          <w:lang w:val="en-AU"/>
-        </w:rPr>
-        <w:t>51.5]</w:t>
-      </w:r>
-      <w:r>
-        <w:rPr>
-          <w:rFonts w:hint="eastAsia"/>
-          <w:lang w:val="en-AU"/>
-        </w:rPr>
-        <w:t xml:space="preserve"> </w:t>
-      </w:r>
-    </w:p>
-    <w:p>
-      <w:pPr>
-        <w:rPr>
-          <w:lang w:val="en-AU"/>
-        </w:rPr>
-      </w:pPr>
-      <w:r>
-        <w:rPr>
-          <w:rFonts w:hint="eastAsia"/>
-          <w:lang w:val="en-AU"/>
-        </w:rPr>
-        <w:t>Bin 3:</w:t>
-      </w:r>
-      <w:r>
-        <w:rPr>
-          <w:lang w:val="en-AU"/>
-        </w:rPr>
-        <w:t xml:space="preserve"> </w:t>
-      </w:r>
-      <w:r>
-        <w:rPr>
-          <w:lang w:val="en-AU"/>
-        </w:rPr>
-        <w:t>[75.75</w:t>
-      </w:r>
-      <w:r>
-        <w:rPr>
-          <w:rFonts w:hint="eastAsia"/>
-          <w:lang w:val="en-AU"/>
-        </w:rPr>
-        <w:t xml:space="preserve"> </w:t>
-      </w:r>
-      <w:r>
-        <w:rPr>
-          <w:lang w:val="en-AU"/>
-        </w:rPr>
-        <w:t>,75.75,</w:t>
-      </w:r>
-      <w:r>
-        <w:rPr>
-          <w:rFonts w:hint="eastAsia"/>
-          <w:lang w:val="en-AU"/>
-        </w:rPr>
-        <w:t xml:space="preserve"> </w:t>
-      </w:r>
-      <w:r>
-        <w:rPr>
-          <w:lang w:val="en-AU"/>
-        </w:rPr>
-        <w:t>75.75]</w:t>
-      </w:r>
-    </w:p>
-    <w:p>
-      <w:r>
-        <w:rPr>
-          <w:rFonts w:hint="eastAsia"/>
-        </w:rPr>
-        <w:t xml:space="preserve">Bin </w:t>
-      </w:r>
-      <w:r>
-        <w:rPr>
-          <w:rFonts w:hint="eastAsia"/>
-        </w:rPr>
-        <w:t>4</w:t>
-      </w:r>
-      <w:r>
-        <w:rPr>
-          <w:rFonts w:hint="eastAsia"/>
-        </w:rPr>
-        <w:t xml:space="preserve">: </w:t>
-      </w:r>
-      <w:r>
-        <w:t>[75.75,</w:t>
-      </w:r>
-      <w:r>
-        <w:rPr>
-          <w:rFonts w:hint="eastAsia"/>
-        </w:rPr>
-        <w:t xml:space="preserve"> </w:t>
-      </w:r>
-      <w:r>
-        <w:t>75.75</w:t>
-      </w:r>
-      <w:r>
-        <w:rPr>
-          <w:rFonts w:hint="eastAsia"/>
-        </w:rPr>
-        <w:t xml:space="preserve"> </w:t>
-      </w:r>
-      <w:r>
-        <w:t>,100.</w:t>
-      </w:r>
-      <w:r>
-        <w:rPr>
-          <w:rFonts w:hint="eastAsia"/>
-        </w:rPr>
-        <w:t>0</w:t>
-      </w:r>
-      <w:r>
-        <w:t>0,100.</w:t>
-      </w:r>
-      <w:r>
-        <w:rPr>
-          <w:rFonts w:hint="eastAsia"/>
-        </w:rPr>
-        <w:t>0</w:t>
-      </w:r>
-      <w:r>
-        <w:t>0]</w:t>
-      </w:r>
-    </w:p>
+      </w:pPr>
+      <w:r>
+        <w:rPr>
+          <w:rFonts w:hint="eastAsia"/>
+        </w:rPr>
+        <w:t>(1)</w:t>
+      </w:r>
+    </w:p>
+    <w:p>
+      <w:r>
+        <w:t xml:space="preserve">    </w:t>
+      </w:r>
+      <w:r>
+        <w:tab/>
+      </w:r>
+      <w:r>
+        <w:t xml:space="preserve">postcode  phone  email       </w:t>
+      </w:r>
+    </w:p>
+    <w:p>
+      <w:r>
+        <w:t>6771         1      1      1      0</w:t>
+      </w:r>
+    </w:p>
+    <w:p>
+      <w:r>
+        <w:t>4573         1      0      1      1</w:t>
+      </w:r>
+    </w:p>
+    <w:p>
+      <w:r>
+        <w:t>2809         1      1      0      1</w:t>
+      </w:r>
+    </w:p>
+    <w:p>
+      <w:r>
+        <w:t>1874         1      0      0      2</w:t>
+      </w:r>
+    </w:p>
+    <w:p>
+      <w:r>
+        <w:t>1641         0      1      1      1</w:t>
+      </w:r>
+    </w:p>
+    <w:p>
+      <w:r>
+        <w:t>1145         0      0      1      2</w:t>
+      </w:r>
+    </w:p>
+    <w:p>
+      <w:r>
+        <w:t>692          0      1      0      2</w:t>
+      </w:r>
+    </w:p>
+    <w:p>
+      <w:r>
+        <w:t>495          0      0      0      3</w:t>
+      </w:r>
+    </w:p>
+    <w:p>
+      <w:r>
+        <w:t xml:space="preserve">          3973   8087   5870  17930</w:t>
+      </w:r>
+    </w:p>
+    <w:p/>
     <w:p>
       <w:pPr>
         <w:pStyle w:val="2"/>
@@ -1587,444 +1921,330 @@
         <w:rPr>
           <w:rFonts w:hint="eastAsia"/>
         </w:rPr>
-        <w:t xml:space="preserve"> </w:t>
-      </w:r>
-      <w:r>
-        <w:rPr>
-          <w:rFonts w:hint="eastAsia"/>
-        </w:rPr>
-        <w:t>(4)</w:t>
-      </w:r>
-    </w:p>
-    <w:p>
-      <w:pPr>
-        <w:rPr>
-          <w:rFonts w:hint="eastAsia"/>
-        </w:rPr>
-      </w:pPr>
-      <w:r>
-        <w:rPr>
-          <w:rFonts w:hint="eastAsia"/>
-        </w:rPr>
-        <w:t>Bin 1:</w:t>
-      </w:r>
-      <w:r>
-        <w:t xml:space="preserve"> </w:t>
-      </w:r>
-      <w:r>
-        <w:t>[3</w:t>
-      </w:r>
-      <w:r>
-        <w:rPr>
-          <w:rFonts w:hint="eastAsia"/>
-        </w:rPr>
-        <w:t xml:space="preserve">.00 </w:t>
-      </w:r>
-      <w:r>
-        <w:t>,17</w:t>
-      </w:r>
-      <w:r>
-        <w:rPr>
-          <w:rFonts w:hint="eastAsia"/>
-        </w:rPr>
-        <w:t>.00</w:t>
-      </w:r>
-      <w:r>
-        <w:rPr>
-          <w:rFonts w:hint="eastAsia"/>
-        </w:rPr>
-        <w:t xml:space="preserve"> </w:t>
-      </w:r>
-      <w:r>
-        <w:t>,17</w:t>
-      </w:r>
-      <w:r>
-        <w:rPr>
-          <w:rFonts w:hint="eastAsia"/>
-        </w:rPr>
-        <w:t>.00</w:t>
-      </w:r>
-      <w:r>
-        <w:t>,17</w:t>
-      </w:r>
-      <w:r>
-        <w:rPr>
-          <w:rFonts w:hint="eastAsia"/>
-        </w:rPr>
-        <w:t>.00</w:t>
-      </w:r>
-      <w:r>
-        <w:t>,17</w:t>
-      </w:r>
-      <w:r>
-        <w:rPr>
-          <w:rFonts w:hint="eastAsia"/>
-        </w:rPr>
-        <w:t>.00</w:t>
-      </w:r>
-      <w:r>
-        <w:t>]</w:t>
-      </w:r>
-    </w:p>
-    <w:p>
-      <w:r>
-        <w:rPr>
-          <w:rFonts w:hint="eastAsia"/>
-        </w:rPr>
-        <w:t>Bin 2</w:t>
-      </w:r>
-      <w:r>
-        <w:rPr>
-          <w:lang w:val="en-AU"/>
-        </w:rPr>
-        <w:t>:</w:t>
-      </w:r>
-      <w:r>
-        <w:t xml:space="preserve"> </w:t>
-      </w:r>
-      <w:r>
-        <w:rPr>
-          <w:lang w:val="en-AU"/>
-        </w:rPr>
-        <w:t>[21</w:t>
-      </w:r>
-      <w:r>
-        <w:rPr>
-          <w:rFonts w:hint="eastAsia"/>
-        </w:rPr>
-        <w:t>.00</w:t>
-      </w:r>
-      <w:r>
-        <w:rPr>
-          <w:rFonts w:hint="eastAsia"/>
-        </w:rPr>
-        <w:t xml:space="preserve"> </w:t>
-      </w:r>
-      <w:r>
-        <w:rPr>
-          <w:lang w:val="en-AU"/>
-        </w:rPr>
-        <w:t>,21</w:t>
-      </w:r>
-      <w:r>
-        <w:rPr>
-          <w:rFonts w:hint="eastAsia"/>
-        </w:rPr>
-        <w:t>.00</w:t>
-      </w:r>
-      <w:r>
-        <w:rPr>
-          <w:rFonts w:hint="eastAsia"/>
-        </w:rPr>
-        <w:t xml:space="preserve"> </w:t>
-      </w:r>
-      <w:r>
-        <w:rPr>
-          <w:lang w:val="en-AU"/>
-        </w:rPr>
-        <w:t>,21</w:t>
-      </w:r>
-      <w:r>
-        <w:rPr>
-          <w:rFonts w:hint="eastAsia"/>
-        </w:rPr>
-        <w:t>.00</w:t>
-      </w:r>
-      <w:r>
-        <w:rPr>
-          <w:rFonts w:hint="eastAsia"/>
-        </w:rPr>
-        <w:t xml:space="preserve"> </w:t>
-      </w:r>
-      <w:r>
-        <w:rPr>
-          <w:lang w:val="en-AU"/>
-        </w:rPr>
-        <w:t>,31</w:t>
-      </w:r>
-      <w:r>
-        <w:rPr>
-          <w:rFonts w:hint="eastAsia"/>
-        </w:rPr>
-        <w:t>.00</w:t>
-      </w:r>
-      <w:r>
-        <w:rPr>
-          <w:rFonts w:hint="eastAsia"/>
-        </w:rPr>
-        <w:t xml:space="preserve"> </w:t>
-      </w:r>
-      <w:r>
-        <w:rPr>
-          <w:lang w:val="en-AU"/>
-        </w:rPr>
-        <w:t>,31</w:t>
-      </w:r>
-      <w:r>
-        <w:rPr>
-          <w:rFonts w:hint="eastAsia"/>
-        </w:rPr>
-        <w:t>.</w:t>
-      </w:r>
-      <w:proofErr w:type="gramStart"/>
-      <w:r>
-        <w:rPr>
-          <w:rFonts w:hint="eastAsia"/>
-        </w:rPr>
-        <w:t>00</w:t>
-      </w:r>
-      <w:r>
-        <w:rPr>
-          <w:rFonts w:hint="eastAsia"/>
-        </w:rPr>
-        <w:t xml:space="preserve"> </w:t>
-      </w:r>
-      <w:r>
-        <w:rPr>
-          <w:lang w:val="en-AU"/>
-        </w:rPr>
-        <w:t>]</w:t>
-      </w:r>
-      <w:proofErr w:type="gramEnd"/>
-    </w:p>
-    <w:p>
-      <w:pPr>
-        <w:rPr>
-          <w:rFonts w:hint="eastAsia"/>
-        </w:rPr>
-      </w:pPr>
-      <w:r>
-        <w:rPr>
-          <w:rFonts w:hint="eastAsia"/>
-          <w:lang w:val="en-AU"/>
-        </w:rPr>
-        <w:t>Bin 3:</w:t>
-      </w:r>
-      <w:r>
-        <w:t xml:space="preserve"> </w:t>
-      </w:r>
-      <w:r>
-        <w:rPr>
-          <w:lang w:val="en-AU"/>
-        </w:rPr>
-        <w:t>[40</w:t>
-      </w:r>
-      <w:r>
-        <w:rPr>
-          <w:rFonts w:hint="eastAsia"/>
-        </w:rPr>
-        <w:t>.00</w:t>
-      </w:r>
-      <w:r>
-        <w:rPr>
-          <w:rFonts w:hint="eastAsia"/>
-        </w:rPr>
-        <w:t xml:space="preserve"> </w:t>
-      </w:r>
-      <w:r>
-        <w:rPr>
-          <w:lang w:val="en-AU"/>
-        </w:rPr>
-        <w:t>,40</w:t>
-      </w:r>
-      <w:r>
-        <w:rPr>
-          <w:rFonts w:hint="eastAsia"/>
-        </w:rPr>
-        <w:t>.00</w:t>
-      </w:r>
-      <w:r>
-        <w:rPr>
-          <w:rFonts w:hint="eastAsia"/>
-        </w:rPr>
-        <w:t xml:space="preserve"> </w:t>
-      </w:r>
-      <w:r>
-        <w:rPr>
-          <w:lang w:val="en-AU"/>
-        </w:rPr>
-        <w:t>,40</w:t>
-      </w:r>
-      <w:r>
-        <w:rPr>
-          <w:rFonts w:hint="eastAsia"/>
-        </w:rPr>
-        <w:t>.00</w:t>
-      </w:r>
-      <w:r>
-        <w:rPr>
-          <w:rFonts w:hint="eastAsia"/>
-        </w:rPr>
-        <w:t xml:space="preserve"> </w:t>
-      </w:r>
-      <w:r>
-        <w:rPr>
-          <w:lang w:val="en-AU"/>
-        </w:rPr>
-        <w:t>,74</w:t>
-      </w:r>
-      <w:r>
-        <w:rPr>
-          <w:rFonts w:hint="eastAsia"/>
-        </w:rPr>
-        <w:t>.00</w:t>
-      </w:r>
-      <w:r>
-        <w:rPr>
-          <w:rFonts w:hint="eastAsia"/>
-        </w:rPr>
-        <w:t xml:space="preserve"> </w:t>
-      </w:r>
-      <w:r>
-        <w:rPr>
-          <w:lang w:val="en-AU"/>
-        </w:rPr>
-        <w:t>,74</w:t>
-      </w:r>
-      <w:r>
-        <w:rPr>
-          <w:rFonts w:hint="eastAsia"/>
-        </w:rPr>
-        <w:t>.</w:t>
-      </w:r>
-      <w:proofErr w:type="gramStart"/>
-      <w:r>
-        <w:rPr>
-          <w:rFonts w:hint="eastAsia"/>
-        </w:rPr>
-        <w:t>00</w:t>
-      </w:r>
-      <w:r>
-        <w:rPr>
-          <w:rFonts w:hint="eastAsia"/>
-        </w:rPr>
-        <w:t xml:space="preserve"> </w:t>
-      </w:r>
-      <w:r>
-        <w:rPr>
-          <w:lang w:val="en-AU"/>
-        </w:rPr>
-        <w:t>]</w:t>
-      </w:r>
-      <w:proofErr w:type="gramEnd"/>
-      <w:r>
-        <w:rPr>
-          <w:rFonts w:hint="eastAsia"/>
-          <w:lang w:val="en-AU"/>
-        </w:rPr>
-        <w:t xml:space="preserve"> </w:t>
-      </w:r>
-    </w:p>
-    <w:p>
-      <w:pPr>
-        <w:rPr>
-          <w:rFonts w:hint="eastAsia"/>
-        </w:rPr>
-      </w:pPr>
-      <w:r>
-        <w:rPr>
-          <w:rFonts w:hint="eastAsia"/>
-        </w:rPr>
-        <w:t>Bin 4:</w:t>
-      </w:r>
-      <w:r>
-        <w:rPr>
-          <w:rFonts w:hint="eastAsia"/>
-        </w:rPr>
-        <w:t xml:space="preserve"> </w:t>
-      </w:r>
-      <w:r>
-        <w:t>[75</w:t>
-      </w:r>
-      <w:r>
-        <w:rPr>
-          <w:rFonts w:hint="eastAsia"/>
-        </w:rPr>
-        <w:t>.00</w:t>
-      </w:r>
-      <w:r>
-        <w:rPr>
-          <w:rFonts w:hint="eastAsia"/>
-        </w:rPr>
-        <w:t xml:space="preserve"> </w:t>
-      </w:r>
-      <w:r>
-        <w:t>,75</w:t>
-      </w:r>
-      <w:r>
-        <w:rPr>
-          <w:rFonts w:hint="eastAsia"/>
-        </w:rPr>
-        <w:t>.00</w:t>
-      </w:r>
-      <w:r>
-        <w:rPr>
-          <w:rFonts w:hint="eastAsia"/>
-        </w:rPr>
-        <w:t xml:space="preserve"> </w:t>
-      </w:r>
-      <w:r>
-        <w:t>,75</w:t>
-      </w:r>
-      <w:r>
-        <w:rPr>
-          <w:rFonts w:hint="eastAsia"/>
-        </w:rPr>
-        <w:t>.00</w:t>
-      </w:r>
-      <w:r>
-        <w:rPr>
-          <w:rFonts w:hint="eastAsia"/>
-        </w:rPr>
-        <w:t xml:space="preserve"> </w:t>
-      </w:r>
-      <w:r>
-        <w:t>,100</w:t>
-      </w:r>
-      <w:r>
-        <w:rPr>
-          <w:rFonts w:hint="eastAsia"/>
-        </w:rPr>
-        <w:t>.00</w:t>
-      </w:r>
-      <w:r>
-        <w:rPr>
-          <w:rFonts w:hint="eastAsia"/>
-        </w:rPr>
-        <w:t xml:space="preserve"> </w:t>
-      </w:r>
-      <w:r>
-        <w:t>,100</w:t>
-      </w:r>
-      <w:r>
-        <w:rPr>
-          <w:rFonts w:hint="eastAsia"/>
-        </w:rPr>
-        <w:t>.</w:t>
-      </w:r>
-      <w:proofErr w:type="gramStart"/>
-      <w:r>
-        <w:rPr>
-          <w:rFonts w:hint="eastAsia"/>
-        </w:rPr>
-        <w:t>00</w:t>
-      </w:r>
-      <w:r>
-        <w:rPr>
-          <w:rFonts w:hint="eastAsia"/>
-        </w:rPr>
-        <w:t xml:space="preserve"> </w:t>
-      </w:r>
-      <w:r>
-        <w:t>]</w:t>
-      </w:r>
-      <w:proofErr w:type="gramEnd"/>
-      <w:r>
-        <w:rPr>
-          <w:rFonts w:hint="eastAsia"/>
-        </w:rPr>
-        <w:t xml:space="preserve"> </w:t>
-      </w:r>
+        <w:t>（</w:t>
+      </w:r>
+      <w:r>
+        <w:rPr>
+          <w:rFonts w:hint="eastAsia"/>
+        </w:rPr>
+        <w:t>2</w:t>
+      </w:r>
+      <w:r>
+        <w:rPr>
+          <w:rFonts w:hint="eastAsia"/>
+        </w:rPr>
+        <w:t>）</w:t>
+      </w:r>
+    </w:p>
+    <w:p>
+      <w:pPr>
+        <w:pStyle w:val="3"/>
+        <w:rPr>
+          <w:lang w:val="en-AU"/>
+        </w:rPr>
+      </w:pPr>
+      <w:r>
+        <w:rPr>
+          <w:rFonts w:hint="eastAsia"/>
+        </w:rPr>
+        <w:t>（</w:t>
+      </w:r>
+      <w:r>
+        <w:rPr>
+          <w:lang w:val="en-AU"/>
+        </w:rPr>
+        <w:t>a</w:t>
+      </w:r>
+      <w:r>
+        <w:rPr>
+          <w:rFonts w:hint="eastAsia"/>
+        </w:rPr>
+        <w:t>）</w:t>
+      </w:r>
+    </w:p>
+    <w:p>
+      <w:pPr>
+        <w:rPr>
+          <w:color w:val="FF0000"/>
+          <w:lang w:val="en-AU"/>
+        </w:rPr>
+      </w:pPr>
+      <w:r>
+        <w:rPr>
+          <w:color w:val="FF0000"/>
+          <w:highlight w:val="yellow"/>
+          <w:lang w:val="en-AU"/>
+        </w:rPr>
+        <w:t xml:space="preserve">To be </w:t>
+      </w:r>
+      <w:r>
+        <w:rPr>
+          <w:color w:val="FF0000"/>
+          <w:highlight w:val="yellow"/>
+          <w:u w:val="single"/>
+          <w:lang w:val="en-AU"/>
+        </w:rPr>
+        <w:t>check</w:t>
+      </w:r>
+      <w:r>
+        <w:rPr>
+          <w:color w:val="FF0000"/>
+          <w:lang w:val="en-AU"/>
+        </w:rPr>
+        <w:t>???</w:t>
+      </w:r>
+    </w:p>
+    <w:p>
+      <w:pPr>
+        <w:rPr>
+          <w:lang w:val="en-AU"/>
+        </w:rPr>
+      </w:pPr>
+    </w:p>
+    <w:p>
+      <w:pPr>
+        <w:rPr>
+          <w:lang w:val="en-AU"/>
+        </w:rPr>
+      </w:pPr>
+      <w:r>
+        <w:rPr>
+          <w:lang w:val="en-AU"/>
+        </w:rPr>
+        <w:t xml:space="preserve">Spearman </w:t>
+      </w:r>
+      <w:r>
+        <w:rPr>
+          <w:lang w:val="en-AU"/>
+        </w:rPr>
+        <w:t>function</w:t>
+      </w:r>
+    </w:p>
+    <w:p>
+      <w:r>
+        <w:t xml:space="preserve">                         </w:t>
+      </w:r>
+      <w:r>
+        <w:tab/>
+      </w:r>
+      <w:r>
+        <w:tab/>
+      </w:r>
+      <w:r>
+        <w:t xml:space="preserve"> </w:t>
+      </w:r>
+      <w:proofErr w:type="spellStart"/>
+      <w:r>
+        <w:t>bmi</w:t>
+      </w:r>
+      <w:proofErr w:type="spellEnd"/>
+      <w:r>
+        <w:t xml:space="preserve"> </w:t>
+      </w:r>
+      <w:r>
+        <w:tab/>
+      </w:r>
+      <w:r>
+        <w:tab/>
+      </w:r>
+      <w:r>
+        <w:t xml:space="preserve"> </w:t>
+      </w:r>
+      <w:proofErr w:type="spellStart"/>
+      <w:r>
+        <w:t>age_at_consultation</w:t>
+      </w:r>
+      <w:proofErr w:type="spellEnd"/>
+    </w:p>
+    <w:p>
+      <w:proofErr w:type="spellStart"/>
+      <w:r>
+        <w:t>bmi</w:t>
+      </w:r>
+      <w:proofErr w:type="spellEnd"/>
+      <w:r>
+        <w:t xml:space="preserve">                </w:t>
+      </w:r>
+      <w:r>
+        <w:tab/>
+      </w:r>
+      <w:r>
+        <w:tab/>
+      </w:r>
+      <w:r>
+        <w:t xml:space="preserve">  1.00           </w:t>
+      </w:r>
+      <w:r>
+        <w:tab/>
+      </w:r>
+      <w:r>
+        <w:t>0.2</w:t>
+      </w:r>
+      <w:r>
+        <w:t>7</w:t>
+      </w:r>
+    </w:p>
+    <w:p>
+      <w:proofErr w:type="spellStart"/>
+      <w:r>
+        <w:t>age_at_consultation</w:t>
+      </w:r>
+      <w:proofErr w:type="spellEnd"/>
+      <w:r>
+        <w:tab/>
+      </w:r>
+      <w:r>
+        <w:t xml:space="preserve">  0.2</w:t>
+      </w:r>
+      <w:r>
+        <w:t>7</w:t>
+      </w:r>
+      <w:r>
+        <w:t xml:space="preserve">       </w:t>
+      </w:r>
+      <w:r>
+        <w:tab/>
+      </w:r>
+      <w:r>
+        <w:t xml:space="preserve">      1.00</w:t>
+      </w:r>
+    </w:p>
+    <w:p>
+      <w:r>
+        <w:t xml:space="preserve"> </w:t>
+      </w:r>
+    </w:p>
+    <w:p>
+      <w:r>
+        <w:t xml:space="preserve">Given that BMI </w:t>
+      </w:r>
+      <w:r>
+        <w:t xml:space="preserve"> </w:t>
+      </w:r>
+      <w:r>
+        <w:t xml:space="preserve">and age at consultation are </w:t>
+      </w:r>
+      <w:r>
+        <w:t xml:space="preserve"> </w:t>
+      </w:r>
+      <w:r>
+        <w:t xml:space="preserve"> measurements that might not have a straightforward linear relationship (since BMI could increase with age up to a certain point and then decrease), Spearman correlation might be a better choice because it does not assume linearity and is more robust to outliers.</w:t>
+      </w:r>
+    </w:p>
+    <w:p/>
+    <w:p>
+      <w:pPr>
+        <w:pStyle w:val="3"/>
+        <w:rPr>
+          <w:lang w:val="en-AU"/>
+        </w:rPr>
+      </w:pPr>
+      <w:r>
+        <w:rPr>
+          <w:rFonts w:hint="eastAsia"/>
+        </w:rPr>
+        <w:t>（</w:t>
+      </w:r>
+      <w:r>
+        <w:rPr>
+          <w:lang w:val="en-AU"/>
+        </w:rPr>
+        <w:t>b</w:t>
+      </w:r>
+      <w:r>
+        <w:rPr>
+          <w:rFonts w:hint="eastAsia"/>
+        </w:rPr>
+        <w:t>）</w:t>
+      </w:r>
+    </w:p>
+    <w:p>
+      <w:pPr>
+        <w:rPr>
+          <w:lang w:val="en-AU"/>
+        </w:rPr>
+      </w:pPr>
+      <w:r>
+        <w:rPr>
+          <w:lang w:val="en-AU"/>
+        </w:rPr>
+        <w:t>Cramér's V</w:t>
+      </w:r>
+    </w:p>
+    <w:p>
+      <w:pPr>
+        <w:rPr>
+          <w:lang w:val="en-AU"/>
+        </w:rPr>
+      </w:pPr>
+      <w:r>
+        <w:rPr>
+          <w:lang w:val="en-AU"/>
+        </w:rPr>
+        <w:t xml:space="preserve">Correlation between </w:t>
+      </w:r>
+      <w:r>
+        <w:rPr>
+          <w:lang w:val="en-AU"/>
+        </w:rPr>
+        <w:t>state and valid marital status</w:t>
+      </w:r>
+      <w:r>
+        <w:rPr>
+          <w:lang w:val="en-AU"/>
+        </w:rPr>
+        <w:t xml:space="preserve"> :</w:t>
+      </w:r>
+      <w:r>
+        <w:rPr>
+          <w:lang w:val="en-AU"/>
+        </w:rPr>
+        <w:t xml:space="preserve"> </w:t>
+      </w:r>
+      <w:r>
+        <w:rPr>
+          <w:lang w:val="en-AU"/>
+        </w:rPr>
+        <w:t>0.02</w:t>
+      </w:r>
+    </w:p>
+    <w:p>
+      <w:pPr>
+        <w:rPr>
+          <w:lang w:val="en-AU"/>
+        </w:rPr>
+      </w:pPr>
+      <w:r>
+        <w:rPr>
+          <w:lang w:val="en-AU"/>
+        </w:rPr>
+        <w:t xml:space="preserve">This function is </w:t>
+      </w:r>
+      <w:r>
+        <w:rPr>
+          <w:lang w:val="en-AU"/>
+        </w:rPr>
+        <w:t>ideal</w:t>
+      </w:r>
+      <w:r>
+        <w:rPr>
+          <w:lang w:val="en-AU"/>
+        </w:rPr>
+        <w:t xml:space="preserve"> </w:t>
+      </w:r>
+      <w:r>
+        <w:rPr>
+          <w:lang w:val="en-AU"/>
+        </w:rPr>
+        <w:t xml:space="preserve"> for determining the strength of association between two categorical variables (like state and marital status).</w:t>
+      </w:r>
+    </w:p>
+    <w:p>
+      <w:pPr>
+        <w:rPr>
+          <w:rFonts w:hint="eastAsia"/>
+        </w:rPr>
+      </w:pPr>
     </w:p>
     <w:sectPr>
       <w:pgSz w:w="11906" w:h="16838"/>

</xml_diff>